<commit_message>
Knockback working (only horizontally, but working)
</commit_message>
<xml_diff>
--- a/Punchlist.docx
+++ b/Punchlist.docx
@@ -92,63 +92,75 @@
       <w:pPr>
         <w:pStyle w:val="ListParagraph"/>
         <w:numPr>
-          <w:ilvl w:val="0"/>
-          <w:numId w:val="1"/>
-        </w:numPr>
-      </w:pPr>
-      <w:r>
-        <w:t>Gameplay Mechanics –</w:t>
-      </w:r>
-    </w:p>
-    <w:p>
-      <w:pPr>
-        <w:pStyle w:val="ListParagraph"/>
-        <w:numPr>
           <w:ilvl w:val="1"/>
           <w:numId w:val="1"/>
         </w:numPr>
       </w:pPr>
       <w:r>
-        <w:t>General Controllers:</w:t>
-      </w:r>
-    </w:p>
-    <w:p>
-      <w:pPr>
-        <w:pStyle w:val="ListParagraph"/>
-        <w:numPr>
-          <w:ilvl w:val="2"/>
-          <w:numId w:val="1"/>
-        </w:numPr>
-      </w:pPr>
-      <w:r>
-        <w:t>Implement variable speeds of movement for interactive sections with Dog / Man (Sprinting)</w:t>
-      </w:r>
-    </w:p>
-    <w:p>
-      <w:pPr>
-        <w:pStyle w:val="ListParagraph"/>
-        <w:numPr>
-          <w:ilvl w:val="1"/>
-          <w:numId w:val="1"/>
-        </w:numPr>
-      </w:pPr>
-      <w:r>
-        <w:t>Wolf:</w:t>
-      </w:r>
-    </w:p>
-    <w:p>
-      <w:pPr>
-        <w:pStyle w:val="ListParagraph"/>
-        <w:numPr>
-          <w:ilvl w:val="2"/>
-          <w:numId w:val="1"/>
-        </w:numPr>
-      </w:pPr>
-      <w:r>
-        <w:t>Knockback wolf on hit</w:t>
+        <w:t>Layering for lumberjack attacking animation</w:t>
       </w:r>
       <w:bookmarkStart w:id="0" w:name="_GoBack"/>
       <w:bookmarkEnd w:id="0"/>
+    </w:p>
+    <w:p>
+      <w:pPr>
+        <w:pStyle w:val="ListParagraph"/>
+        <w:numPr>
+          <w:ilvl w:val="0"/>
+          <w:numId w:val="1"/>
+        </w:numPr>
+      </w:pPr>
+      <w:r>
+        <w:t>Gameplay Mechanics –</w:t>
+      </w:r>
+    </w:p>
+    <w:p>
+      <w:pPr>
+        <w:pStyle w:val="ListParagraph"/>
+        <w:numPr>
+          <w:ilvl w:val="1"/>
+          <w:numId w:val="1"/>
+        </w:numPr>
+      </w:pPr>
+      <w:r>
+        <w:t>General Controllers:</w:t>
+      </w:r>
+    </w:p>
+    <w:p>
+      <w:pPr>
+        <w:pStyle w:val="ListParagraph"/>
+        <w:numPr>
+          <w:ilvl w:val="2"/>
+          <w:numId w:val="1"/>
+        </w:numPr>
+      </w:pPr>
+      <w:r>
+        <w:t>Implement variable speeds of movement for interactive sections with Dog / Man (Sprinting)</w:t>
+      </w:r>
+    </w:p>
+    <w:p>
+      <w:pPr>
+        <w:pStyle w:val="ListParagraph"/>
+        <w:numPr>
+          <w:ilvl w:val="1"/>
+          <w:numId w:val="1"/>
+        </w:numPr>
+      </w:pPr>
+      <w:r>
+        <w:t>Wolf:</w:t>
+      </w:r>
+    </w:p>
+    <w:p>
+      <w:pPr>
+        <w:pStyle w:val="ListParagraph"/>
+        <w:numPr>
+          <w:ilvl w:val="2"/>
+          <w:numId w:val="1"/>
+        </w:numPr>
+      </w:pPr>
+      <w:r>
+        <w:t>Knockback wolf on hit</w:t>
+      </w:r>
     </w:p>
     <w:p>
       <w:pPr>

</xml_diff>

<commit_message>
Fixed some camera issues. Added sound manager (Unity Store)
</commit_message>
<xml_diff>
--- a/Punchlist.docx
+++ b/Punchlist.docx
@@ -99,6 +99,75 @@
       <w:r>
         <w:t>Layering for lumberjack attacking animation</w:t>
       </w:r>
+    </w:p>
+    <w:p>
+      <w:pPr>
+        <w:pStyle w:val="ListParagraph"/>
+        <w:numPr>
+          <w:ilvl w:val="0"/>
+          <w:numId w:val="1"/>
+        </w:numPr>
+      </w:pPr>
+      <w:r>
+        <w:t>Gameplay Mechanics –</w:t>
+      </w:r>
+    </w:p>
+    <w:p>
+      <w:pPr>
+        <w:pStyle w:val="ListParagraph"/>
+        <w:numPr>
+          <w:ilvl w:val="1"/>
+          <w:numId w:val="1"/>
+        </w:numPr>
+      </w:pPr>
+      <w:r>
+        <w:t>General Controllers:</w:t>
+      </w:r>
+    </w:p>
+    <w:p>
+      <w:pPr>
+        <w:pStyle w:val="ListParagraph"/>
+        <w:numPr>
+          <w:ilvl w:val="2"/>
+          <w:numId w:val="1"/>
+        </w:numPr>
+      </w:pPr>
+      <w:r>
+        <w:t>Implement variable speeds of movement for interactive sections with Dog / Man (Sprinting)</w:t>
+      </w:r>
+      <w:r>
+        <w:t xml:space="preserve"> </w:t>
+      </w:r>
+      <w:r>
+        <w:rPr>
+          <w:strike/>
+        </w:rPr>
+        <w:t>(MAN DONE)</w:t>
+      </w:r>
+    </w:p>
+    <w:p>
+      <w:pPr>
+        <w:pStyle w:val="ListParagraph"/>
+        <w:numPr>
+          <w:ilvl w:val="1"/>
+          <w:numId w:val="1"/>
+        </w:numPr>
+      </w:pPr>
+      <w:r>
+        <w:t>Lumberjack Controller:</w:t>
+      </w:r>
+    </w:p>
+    <w:p>
+      <w:pPr>
+        <w:pStyle w:val="ListParagraph"/>
+        <w:numPr>
+          <w:ilvl w:val="2"/>
+          <w:numId w:val="1"/>
+        </w:numPr>
+      </w:pPr>
+      <w:r>
+        <w:t>Implement different attacking animations</w:t>
+      </w:r>
       <w:bookmarkStart w:id="0" w:name="_GoBack"/>
       <w:bookmarkEnd w:id="0"/>
     </w:p>
@@ -106,24 +175,12 @@
       <w:pPr>
         <w:pStyle w:val="ListParagraph"/>
         <w:numPr>
-          <w:ilvl w:val="0"/>
-          <w:numId w:val="1"/>
-        </w:numPr>
-      </w:pPr>
-      <w:r>
-        <w:t>Gameplay Mechanics –</w:t>
-      </w:r>
-    </w:p>
-    <w:p>
-      <w:pPr>
-        <w:pStyle w:val="ListParagraph"/>
-        <w:numPr>
           <w:ilvl w:val="1"/>
           <w:numId w:val="1"/>
         </w:numPr>
       </w:pPr>
       <w:r>
-        <w:t>General Controllers:</w:t>
+        <w:t>Wolf:</w:t>
       </w:r>
     </w:p>
     <w:p>
@@ -133,32 +190,14 @@
           <w:ilvl w:val="2"/>
           <w:numId w:val="1"/>
         </w:numPr>
-      </w:pPr>
-      <w:r>
-        <w:t>Implement variable speeds of movement for interactive sections with Dog / Man (Sprinting)</w:t>
-      </w:r>
-    </w:p>
-    <w:p>
-      <w:pPr>
-        <w:pStyle w:val="ListParagraph"/>
-        <w:numPr>
-          <w:ilvl w:val="1"/>
-          <w:numId w:val="1"/>
-        </w:numPr>
-      </w:pPr>
-      <w:r>
-        <w:t>Wolf:</w:t>
-      </w:r>
-    </w:p>
-    <w:p>
-      <w:pPr>
-        <w:pStyle w:val="ListParagraph"/>
-        <w:numPr>
-          <w:ilvl w:val="2"/>
-          <w:numId w:val="1"/>
-        </w:numPr>
-      </w:pPr>
-      <w:r>
+        <w:rPr>
+          <w:strike/>
+        </w:rPr>
+      </w:pPr>
+      <w:r>
+        <w:rPr>
+          <w:strike/>
+        </w:rPr>
         <w:t>Knockback wolf on hit</w:t>
       </w:r>
     </w:p>

</xml_diff>